<commit_message>
Added todo in documentation
</commit_message>
<xml_diff>
--- a/Dokumentation interaktive Grafiken.docx
+++ b/Dokumentation interaktive Grafiken.docx
@@ -36836,12 +36836,7 @@
       </w:r>
       <w:proofErr w:type="spellEnd"/>
       <w:r>
-        <w:t xml:space="preserve"> per 7.1</w:t>
-      </w:r>
-      <w:bookmarkStart w:id="28" w:name="_GoBack"/>
-      <w:bookmarkEnd w:id="28"/>
-      <w:r>
-        <w:t>2.2017</w:t>
+        <w:t xml:space="preserve"> per 7.12.2017</w:t>
       </w:r>
       <w:bookmarkEnd w:id="27"/>
     </w:p>
@@ -36911,6 +36906,23 @@
       <w:proofErr w:type="spellEnd"/>
       <w:r>
         <w:t xml:space="preserve"> bei Mouseover</w:t>
+      </w:r>
+    </w:p>
+    <w:p>
+      <w:pPr>
+        <w:pStyle w:val="Textkrper"/>
+        <w:numPr>
+          <w:ilvl w:val="0"/>
+          <w:numId w:val="9"/>
+        </w:numPr>
+      </w:pPr>
+      <w:r>
+        <w:t>Abstände in Legenden bei Z</w:t>
+      </w:r>
+      <w:bookmarkStart w:id="28" w:name="_GoBack"/>
+      <w:bookmarkEnd w:id="28"/>
+      <w:r>
+        <w:t>eilenumbrüchen</w:t>
       </w:r>
     </w:p>
     <w:sectPr>
@@ -37098,7 +37110,7 @@
             <w:fldChar w:fldCharType="separate"/>
           </w:r>
           <w:r>
-            <w:t>6</w:t>
+            <w:t>4</w:t>
           </w:r>
           <w:r>
             <w:fldChar w:fldCharType="end"/>
@@ -37335,7 +37347,7 @@
             <w:fldChar w:fldCharType="separate"/>
           </w:r>
           <w:r>
-            <w:t>25</w:t>
+            <w:t>24</w:t>
           </w:r>
           <w:r>
             <w:fldChar w:fldCharType="end"/>
@@ -37392,7 +37404,7 @@
             <w:fldChar w:fldCharType="separate"/>
           </w:r>
           <w:r>
-            <w:t>23</w:t>
+            <w:t>25</w:t>
           </w:r>
           <w:r>
             <w:fldChar w:fldCharType="end"/>
@@ -40631,7 +40643,7 @@
 </file>
 
 <file path=customXml/itemProps1.xml><?xml version="1.0" encoding="utf-8"?>
-<ds:datastoreItem xmlns:ds="http://schemas.openxmlformats.org/officeDocument/2006/customXml" ds:itemID="{EB7603B1-5FEB-49C3-8172-50DAD070EA00}">
+<ds:datastoreItem xmlns:ds="http://schemas.openxmlformats.org/officeDocument/2006/customXml" ds:itemID="{7E8BFC7A-00B1-44A5-B8DB-6EBE908FEBD4}">
   <ds:schemaRefs>
     <ds:schemaRef ds:uri="http://schemas.openxmlformats.org/officeDocument/2006/bibliography"/>
   </ds:schemaRefs>

</xml_diff>